<commit_message>
Updating report with link and finalizing
</commit_message>
<xml_diff>
--- a/Tyler_Hayes_CS634_Report.docx
+++ b/Tyler_Hayes_CS634_Report.docx
@@ -86,7 +86,18 @@
           <w:sz w:val="24"/>
           <w:szCs w:val="24"/>
         </w:rPr>
-        <w:t>Last Modified: July 8</w:t>
+        <w:t xml:space="preserve">Last Modified: July </w:t>
+      </w:r>
+      <w:r>
+        <w:rPr>
+          <w:rFonts w:ascii="Times New Roman" w:hAnsi="Times New Roman" w:cs="Times New Roman"/>
+          <w:i/>
+          <w:iCs/>
+          <w:color w:val="7F7F7F" w:themeColor="text1" w:themeTint="80"/>
+          <w:sz w:val="24"/>
+          <w:szCs w:val="24"/>
+        </w:rPr>
+        <w:t>10</w:t>
       </w:r>
       <w:r>
         <w:rPr>
@@ -1899,14 +1910,27 @@
                             <w:r>
                               <w:t xml:space="preserve">Figure </w:t>
                             </w:r>
-                            <w:fldSimple w:instr=" SEQ Figure \* ARABIC ">
-                              <w:r>
-                                <w:rPr>
-                                  <w:noProof/>
-                                </w:rPr>
-                                <w:t>1</w:t>
-                              </w:r>
-                            </w:fldSimple>
+                            <w:r>
+                              <w:fldChar w:fldCharType="begin"/>
+                            </w:r>
+                            <w:r>
+                              <w:instrText xml:space="preserve"> SEQ Figure \* ARABIC </w:instrText>
+                            </w:r>
+                            <w:r>
+                              <w:fldChar w:fldCharType="separate"/>
+                            </w:r>
+                            <w:r>
+                              <w:rPr>
+                                <w:noProof/>
+                              </w:rPr>
+                              <w:t>1</w:t>
+                            </w:r>
+                            <w:r>
+                              <w:rPr>
+                                <w:noProof/>
+                              </w:rPr>
+                              <w:fldChar w:fldCharType="end"/>
+                            </w:r>
                             <w:r>
                               <w:t>: The notebook successfully checks whether dependencies are installed.</w:t>
                             </w:r>
@@ -1945,14 +1969,27 @@
                       <w:r>
                         <w:t xml:space="preserve">Figure </w:t>
                       </w:r>
-                      <w:fldSimple w:instr=" SEQ Figure \* ARABIC ">
-                        <w:r>
-                          <w:rPr>
-                            <w:noProof/>
-                          </w:rPr>
-                          <w:t>1</w:t>
-                        </w:r>
-                      </w:fldSimple>
+                      <w:r>
+                        <w:fldChar w:fldCharType="begin"/>
+                      </w:r>
+                      <w:r>
+                        <w:instrText xml:space="preserve"> SEQ Figure \* ARABIC </w:instrText>
+                      </w:r>
+                      <w:r>
+                        <w:fldChar w:fldCharType="separate"/>
+                      </w:r>
+                      <w:r>
+                        <w:rPr>
+                          <w:noProof/>
+                        </w:rPr>
+                        <w:t>1</w:t>
+                      </w:r>
+                      <w:r>
+                        <w:rPr>
+                          <w:noProof/>
+                        </w:rPr>
+                        <w:fldChar w:fldCharType="end"/>
+                      </w:r>
                       <w:r>
                         <w:t>: The notebook successfully checks whether dependencies are installed.</w:t>
                       </w:r>
@@ -2151,14 +2188,27 @@
                               <w:r>
                                 <w:t xml:space="preserve">Figure </w:t>
                               </w:r>
-                              <w:fldSimple w:instr=" SEQ Figure \* ARABIC ">
-                                <w:r>
-                                  <w:rPr>
-                                    <w:noProof/>
-                                  </w:rPr>
-                                  <w:t>3</w:t>
-                                </w:r>
-                              </w:fldSimple>
+                              <w:r>
+                                <w:fldChar w:fldCharType="begin"/>
+                              </w:r>
+                              <w:r>
+                                <w:instrText xml:space="preserve"> SEQ Figure \* ARABIC </w:instrText>
+                              </w:r>
+                              <w:r>
+                                <w:fldChar w:fldCharType="separate"/>
+                              </w:r>
+                              <w:r>
+                                <w:rPr>
+                                  <w:noProof/>
+                                </w:rPr>
+                                <w:t>3</w:t>
+                              </w:r>
+                              <w:r>
+                                <w:rPr>
+                                  <w:noProof/>
+                                </w:rPr>
+                                <w:fldChar w:fldCharType="end"/>
+                              </w:r>
                               <w:r>
                                 <w:t>: The notebook successfully loads in the selected dataset into a Pandas dataframe.</w:t>
                               </w:r>
@@ -2214,14 +2264,27 @@
                         <w:r>
                           <w:t xml:space="preserve">Figure </w:t>
                         </w:r>
-                        <w:fldSimple w:instr=" SEQ Figure \* ARABIC ">
-                          <w:r>
-                            <w:rPr>
-                              <w:noProof/>
-                            </w:rPr>
-                            <w:t>3</w:t>
-                          </w:r>
-                        </w:fldSimple>
+                        <w:r>
+                          <w:fldChar w:fldCharType="begin"/>
+                        </w:r>
+                        <w:r>
+                          <w:instrText xml:space="preserve"> SEQ Figure \* ARABIC </w:instrText>
+                        </w:r>
+                        <w:r>
+                          <w:fldChar w:fldCharType="separate"/>
+                        </w:r>
+                        <w:r>
+                          <w:rPr>
+                            <w:noProof/>
+                          </w:rPr>
+                          <w:t>3</w:t>
+                        </w:r>
+                        <w:r>
+                          <w:rPr>
+                            <w:noProof/>
+                          </w:rPr>
+                          <w:fldChar w:fldCharType="end"/>
+                        </w:r>
                         <w:r>
                           <w:t>: The notebook successfully loads in the selected dataset into a Pandas dataframe.</w:t>
                         </w:r>
@@ -2661,7 +2724,7 @@
         </w:rPr>
         <w:lastRenderedPageBreak/>
         <w:drawing>
-          <wp:inline distT="0" distB="0" distL="0" distR="0" wp14:anchorId="0DA26DF4" wp14:editId="7EC9B20D">
+          <wp:inline distT="0" distB="0" distL="0" distR="0" wp14:anchorId="0DA26DF4" wp14:editId="1D7070D5">
             <wp:extent cx="4210050" cy="2125266"/>
             <wp:effectExtent l="0" t="0" r="0" b="8890"/>
             <wp:docPr id="17" name="Picture 17"/>
@@ -2743,7 +2806,7 @@
           <w:noProof/>
         </w:rPr>
         <w:drawing>
-          <wp:inline distT="0" distB="0" distL="0" distR="0" wp14:anchorId="7EF47CF3" wp14:editId="799FB402">
+          <wp:inline distT="0" distB="0" distL="0" distR="0" wp14:anchorId="7EF47CF3" wp14:editId="51FE2223">
             <wp:extent cx="4410075" cy="2141431"/>
             <wp:effectExtent l="0" t="0" r="0" b="0"/>
             <wp:docPr id="18" name="Picture 18"/>
@@ -3165,35 +3228,7 @@
         <w:rPr>
           <w:rFonts w:ascii="Times New Roman" w:hAnsi="Times New Roman" w:cs="Times New Roman"/>
         </w:rPr>
-        <w:t xml:space="preserve"> The LSTM begins at the input layer. The input layer is defined to accept sequences of data based on the input data. The first LSTM layer has 50 units and uses the </w:t>
-      </w:r>
-      <w:proofErr w:type="spellStart"/>
-      <w:r>
-        <w:rPr>
-          <w:rFonts w:ascii="Times New Roman" w:hAnsi="Times New Roman" w:cs="Times New Roman"/>
-        </w:rPr>
-        <w:t>ReLU</w:t>
-      </w:r>
-      <w:proofErr w:type="spellEnd"/>
-      <w:r>
-        <w:rPr>
-          <w:rFonts w:ascii="Times New Roman" w:hAnsi="Times New Roman" w:cs="Times New Roman"/>
-        </w:rPr>
-        <w:t xml:space="preserve"> activation function. A dropout layer with a 0.2 dropout rate follows the first LSTM layer. This helps prevent overfitting by randomly setting 20% of the input units to 0 each update during training. Another LSTM layer with 50 units and </w:t>
-      </w:r>
-      <w:proofErr w:type="spellStart"/>
-      <w:r>
-        <w:rPr>
-          <w:rFonts w:ascii="Times New Roman" w:hAnsi="Times New Roman" w:cs="Times New Roman"/>
-        </w:rPr>
-        <w:t>ReLU</w:t>
-      </w:r>
-      <w:proofErr w:type="spellEnd"/>
-      <w:r>
-        <w:rPr>
-          <w:rFonts w:ascii="Times New Roman" w:hAnsi="Times New Roman" w:cs="Times New Roman"/>
-        </w:rPr>
-        <w:t xml:space="preserve"> activation is used. Another dropout layer with a dropout rate of 0.2, like the first dropout layer. </w:t>
+        <w:t xml:space="preserve"> The LSTM begins at the input layer. The input layer is defined to accept sequences of data based on the input data. The first LSTM layer has 50 units and uses the ReLU activation function. A dropout layer with a 0.2 dropout rate follows the first LSTM layer. This helps prevent overfitting by randomly setting 20% of the input units to 0 each update during training. Another LSTM layer with 50 units and ReLU activation is used. Another dropout layer with a dropout rate of 0.2, like the first dropout layer. </w:t>
       </w:r>
     </w:p>
     <w:p>
@@ -3307,6 +3342,7 @@
       <w:r>
         <w:rPr>
           <w:rFonts w:ascii="Times New Roman" w:hAnsi="Times New Roman" w:cs="Times New Roman"/>
+          <w:noProof/>
         </w:rPr>
         <w:drawing>
           <wp:inline distT="0" distB="0" distL="0" distR="0" wp14:anchorId="5D55C614" wp14:editId="3E9CC41C">
@@ -3475,6 +3511,7 @@
       <w:r>
         <w:rPr>
           <w:rFonts w:ascii="Times New Roman" w:hAnsi="Times New Roman" w:cs="Times New Roman"/>
+          <w:noProof/>
           <w:sz w:val="24"/>
           <w:szCs w:val="24"/>
         </w:rPr>
@@ -3891,6 +3928,7 @@
       <w:r>
         <w:rPr>
           <w:rFonts w:ascii="Times New Roman" w:hAnsi="Times New Roman" w:cs="Times New Roman"/>
+          <w:noProof/>
         </w:rPr>
         <w:drawing>
           <wp:inline distT="0" distB="0" distL="0" distR="0" wp14:anchorId="69C99034" wp14:editId="74ADF913">
@@ -3938,6 +3976,7 @@
       <w:r>
         <w:rPr>
           <w:rFonts w:ascii="Times New Roman" w:hAnsi="Times New Roman" w:cs="Times New Roman"/>
+          <w:noProof/>
         </w:rPr>
         <w:drawing>
           <wp:inline distT="0" distB="0" distL="0" distR="0" wp14:anchorId="7E4BE42E" wp14:editId="407DB7A4">
@@ -3985,6 +4024,7 @@
       <w:r>
         <w:rPr>
           <w:rFonts w:ascii="Times New Roman" w:hAnsi="Times New Roman" w:cs="Times New Roman"/>
+          <w:noProof/>
         </w:rPr>
         <w:lastRenderedPageBreak/>
         <w:drawing>
@@ -4081,6 +4121,7 @@
       <w:r>
         <w:rPr>
           <w:rFonts w:ascii="Times New Roman" w:hAnsi="Times New Roman" w:cs="Times New Roman"/>
+          <w:noProof/>
         </w:rPr>
         <w:drawing>
           <wp:inline distT="0" distB="0" distL="0" distR="0" wp14:anchorId="49DD6970" wp14:editId="4E22CEDE">
@@ -4157,6 +4198,7 @@
       <w:r>
         <w:rPr>
           <w:rFonts w:ascii="Times New Roman" w:hAnsi="Times New Roman" w:cs="Times New Roman"/>
+          <w:noProof/>
         </w:rPr>
         <w:drawing>
           <wp:inline distT="0" distB="0" distL="0" distR="0" wp14:anchorId="73341F4F" wp14:editId="22304E2A">
@@ -4197,43 +4239,6 @@
     </w:p>
     <w:p>
       <w:pPr>
-        <w:pStyle w:val="Heading3"/>
-        <w:rPr>
-          <w:ins w:id="20" w:author="Tyler Hayes" w:date="2024-07-09T00:12:00Z"/>
-          <w:rFonts w:ascii="Times New Roman" w:hAnsi="Times New Roman" w:cs="Times New Roman"/>
-        </w:rPr>
-      </w:pPr>
-      <w:r>
-        <w:rPr>
-          <w:rFonts w:ascii="Times New Roman" w:hAnsi="Times New Roman" w:cs="Times New Roman"/>
-        </w:rPr>
-        <w:t>K-Nearest Neighbors</w:t>
-      </w:r>
-    </w:p>
-    <w:p>
-      <w:pPr>
-        <w:rPr>
-          <w:rPrChange w:id="21" w:author="Tyler Hayes" w:date="2024-07-09T00:12:00Z">
-            <w:rPr>
-              <w:rFonts w:ascii="Times New Roman" w:hAnsi="Times New Roman" w:cs="Times New Roman"/>
-            </w:rPr>
-          </w:rPrChange>
-        </w:rPr>
-        <w:pPrChange w:id="22" w:author="Tyler Hayes" w:date="2024-07-09T00:12:00Z">
-          <w:pPr>
-            <w:pStyle w:val="Heading3"/>
-          </w:pPr>
-        </w:pPrChange>
-      </w:pPr>
-      <w:ins w:id="23" w:author="Tyler Hayes" w:date="2024-07-09T00:12:00Z">
-        <w:r>
-          <w:tab/>
-          <w:t>ADD IN THE FEATURE IMPORTANCES HERE FOR KNN</w:t>
-        </w:r>
-      </w:ins>
-    </w:p>
-    <w:p>
-      <w:pPr>
         <w:pStyle w:val="Heading1"/>
         <w:rPr>
           <w:rFonts w:ascii="Times New Roman" w:hAnsi="Times New Roman" w:cs="Times New Roman"/>
@@ -4241,7 +4246,7 @@
           <w:bCs/>
         </w:rPr>
       </w:pPr>
-      <w:bookmarkStart w:id="24" w:name="_Toc171364300"/>
+      <w:bookmarkStart w:id="20" w:name="_Toc171364300"/>
       <w:r>
         <w:rPr>
           <w:rFonts w:ascii="Times New Roman" w:hAnsi="Times New Roman" w:cs="Times New Roman"/>
@@ -4387,23 +4392,7 @@
           <w:sz w:val="22"/>
           <w:szCs w:val="22"/>
         </w:rPr>
-        <w:t xml:space="preserve">’ attribute proved to have high feature importance in the Random Forest &amp; K-Nearest Neighbors model. Oddly, the data dictionary for this dataset does not provide any description of what this feature is. Future tests with this project might </w:t>
-      </w:r>
-      <w:r>
-        <w:rPr>
-          <w:color w:val="000000"/>
-          <w:sz w:val="22"/>
-          <w:szCs w:val="22"/>
-        </w:rPr>
-        <w:t>investigate</w:t>
-      </w:r>
-      <w:r>
-        <w:rPr>
-          <w:color w:val="000000"/>
-          <w:sz w:val="22"/>
-          <w:szCs w:val="22"/>
-        </w:rPr>
-        <w:t xml:space="preserve"> dropping it unless it can be shown to have some meaning. </w:t>
+        <w:t xml:space="preserve">’ attribute proved to have high feature importance in the Random Forest &amp; K-Nearest Neighbors model. Oddly, the data dictionary for this dataset does not provide any description of what this feature is. Future tests with this project might investigate dropping it unless it can be shown to have some meaning. </w:t>
       </w:r>
     </w:p>
     <w:p>
@@ -4427,7 +4416,6 @@
           <w:sz w:val="22"/>
           <w:szCs w:val="22"/>
         </w:rPr>
-        <w:lastRenderedPageBreak/>
         <w:t xml:space="preserve">Many of the attributes I hypothesized being important (age, education, and marital status) did have a high feature importance on the Random Forest &amp; K-Nearest Neighbors models. This makes sense given how frequently these play a role in how much a person makes. </w:t>
       </w:r>
     </w:p>
@@ -4452,6 +4440,7 @@
           <w:sz w:val="22"/>
           <w:szCs w:val="22"/>
         </w:rPr>
+        <w:lastRenderedPageBreak/>
         <w:t xml:space="preserve">Two important features which I did not predict to be important were ‘capital-gain’ and ‘hours-per-week’. </w:t>
       </w:r>
     </w:p>
@@ -4481,141 +4470,142 @@
     </w:p>
     <w:p>
       <w:pPr>
-        <w:pStyle w:val="NormalWeb"/>
+        <w:pStyle w:val="ListParagraph"/>
         <w:numPr>
           <w:ilvl w:val="2"/>
           <w:numId w:val="3"/>
         </w:numPr>
-        <w:spacing w:before="0" w:beforeAutospacing="0" w:after="160" w:afterAutospacing="0"/>
         <w:textAlignment w:val="baseline"/>
         <w:rPr>
-          <w:ins w:id="25" w:author="Tyler Hayes" w:date="2024-07-09T00:12:00Z"/>
           <w:color w:val="000000"/>
-          <w:sz w:val="22"/>
-          <w:szCs w:val="22"/>
-        </w:rPr>
-      </w:pPr>
-      <w:r>
-        <w:rPr>
+        </w:rPr>
+      </w:pPr>
+      <w:r>
+        <w:rPr>
+          <w:rFonts w:ascii="Times New Roman" w:eastAsia="Times New Roman" w:hAnsi="Times New Roman" w:cs="Times New Roman"/>
           <w:color w:val="000000"/>
-          <w:sz w:val="22"/>
-          <w:szCs w:val="22"/>
+          <w:kern w:val="0"/>
+          <w14:ligatures w14:val="none"/>
         </w:rPr>
         <w:t>Hours per week is a less intuitive one since individuals working 40 hours a week at a tech job can easily clear $50,000 anywhere in the U.S. while a minimum wage worker doing over-time (~50 hours) may not break $50,000 reliably. In retrospect though, this does make sense that on average it has predictive power when looking at incomes above/below $50,000.</w:t>
       </w:r>
     </w:p>
     <w:p>
       <w:pPr>
-        <w:pStyle w:val="NormalWeb"/>
+        <w:pStyle w:val="ListParagraph"/>
+        <w:textAlignment w:val="baseline"/>
+        <w:rPr>
+          <w:color w:val="000000"/>
+        </w:rPr>
+      </w:pPr>
+    </w:p>
+    <w:p>
+      <w:pPr>
+        <w:pStyle w:val="ListParagraph"/>
         <w:numPr>
           <w:ilvl w:val="0"/>
           <w:numId w:val="3"/>
         </w:numPr>
-        <w:spacing w:before="0" w:beforeAutospacing="0" w:after="160" w:afterAutospacing="0"/>
         <w:textAlignment w:val="baseline"/>
         <w:rPr>
           <w:color w:val="000000"/>
-          <w:sz w:val="22"/>
-          <w:szCs w:val="22"/>
-        </w:rPr>
-        <w:pPrChange w:id="26" w:author="Tyler Hayes" w:date="2024-07-09T00:12:00Z">
-          <w:pPr>
-            <w:pStyle w:val="NormalWeb"/>
-            <w:numPr>
-              <w:ilvl w:val="2"/>
-              <w:numId w:val="3"/>
-            </w:numPr>
-            <w:tabs>
-              <w:tab w:val="num" w:pos="2160"/>
-            </w:tabs>
-            <w:spacing w:before="0" w:beforeAutospacing="0" w:after="160" w:afterAutospacing="0"/>
-            <w:ind w:left="2160" w:hanging="360"/>
-            <w:textAlignment w:val="baseline"/>
-          </w:pPr>
-        </w:pPrChange>
-      </w:pPr>
-      <w:ins w:id="27" w:author="Tyler Hayes" w:date="2024-07-09T00:13:00Z">
+        </w:rPr>
+      </w:pPr>
+      <w:r>
+        <w:rPr>
+          <w:rFonts w:ascii="Times New Roman" w:eastAsia="Times New Roman" w:hAnsi="Times New Roman" w:cs="Times New Roman"/>
+          <w:color w:val="000000"/>
+          <w:kern w:val="0"/>
+          <w14:ligatures w14:val="none"/>
+        </w:rPr>
+        <w:t>LSTMs took significantly longer to train &amp; test the models in comparison to the Random Forest &amp; K-Nearest Neighbors. Even if performance was relatively similar for LSTMs, we would still need to consider whether the additional runtime is worth using over the other options. It is likely fair to say that LSTMs are not a great application onto this use-case.</w:t>
+      </w:r>
+    </w:p>
+    <w:p>
+      <w:pPr>
+        <w:rPr>
+          <w:rFonts w:asciiTheme="majorHAnsi" w:eastAsiaTheme="majorEastAsia" w:hAnsiTheme="majorHAnsi" w:cstheme="majorBidi"/>
+          <w:b/>
+          <w:bCs/>
+          <w:color w:val="2F5496" w:themeColor="accent1" w:themeShade="BF"/>
+          <w:sz w:val="32"/>
+          <w:szCs w:val="32"/>
+        </w:rPr>
+      </w:pPr>
+      <w:r>
+        <w:rPr>
+          <w:b/>
+          <w:bCs/>
+        </w:rPr>
+        <w:br w:type="page"/>
+      </w:r>
+    </w:p>
+    <w:p>
+      <w:pPr>
+        <w:pStyle w:val="Heading1"/>
+        <w:rPr>
+          <w:b/>
+          <w:bCs/>
+        </w:rPr>
+      </w:pPr>
+      <w:r>
+        <w:rPr>
+          <w:b/>
+          <w:bCs/>
+        </w:rPr>
+        <w:lastRenderedPageBreak/>
+        <w:t>Appendix</w:t>
+      </w:r>
+      <w:bookmarkEnd w:id="20"/>
+    </w:p>
+    <w:p/>
+    <w:p>
+      <w:pPr>
+        <w:pStyle w:val="Heading2"/>
+        <w:rPr>
+          <w:b/>
+          <w:bCs/>
+        </w:rPr>
+      </w:pPr>
+      <w:r>
+        <w:rPr>
+          <w:b/>
+          <w:bCs/>
+        </w:rPr>
+        <w:t>GitHub Link</w:t>
+      </w:r>
+    </w:p>
+    <w:p>
+      <w:hyperlink r:id="rId30" w:history="1">
         <w:r>
           <w:rPr>
-            <w:color w:val="000000"/>
-            <w:sz w:val="22"/>
-            <w:szCs w:val="22"/>
+            <w:rStyle w:val="Hyperlink"/>
           </w:rPr>
-          <w:t xml:space="preserve">ADD NOTE ABOUT RUN TIME REQUIRED TO TRAIN LSTM </w:t>
+          <w:t>https://github.com/TyHysNJIT/CS634-FinalProj</w:t>
         </w:r>
-      </w:ins>
-    </w:p>
-    <w:p>
-      <w:pPr>
-        <w:pStyle w:val="Heading1"/>
-        <w:rPr>
-          <w:ins w:id="28" w:author="Tyler Hayes" w:date="2024-07-09T00:13:00Z"/>
-          <w:rFonts w:ascii="Times New Roman" w:hAnsi="Times New Roman" w:cs="Times New Roman"/>
+      </w:hyperlink>
+      <w:bookmarkStart w:id="21" w:name="_Toc171364301"/>
+    </w:p>
+    <w:p/>
+    <w:p>
+      <w:pPr>
+        <w:pStyle w:val="Heading2"/>
+        <w:rPr>
           <w:b/>
           <w:bCs/>
         </w:rPr>
       </w:pPr>
       <w:r>
         <w:rPr>
-          <w:rFonts w:ascii="Times New Roman" w:hAnsi="Times New Roman" w:cs="Times New Roman"/>
           <w:b/>
           <w:bCs/>
         </w:rPr>
-        <w:t>Appendix</w:t>
-      </w:r>
-      <w:bookmarkEnd w:id="24"/>
-    </w:p>
-    <w:p>
-      <w:pPr>
-        <w:rPr>
-          <w:rPrChange w:id="29" w:author="Tyler Hayes" w:date="2024-07-09T00:13:00Z">
-            <w:rPr>
-              <w:rFonts w:ascii="Times New Roman" w:hAnsi="Times New Roman" w:cs="Times New Roman"/>
-              <w:b/>
-              <w:bCs/>
-            </w:rPr>
-          </w:rPrChange>
-        </w:rPr>
-        <w:pPrChange w:id="30" w:author="Tyler Hayes" w:date="2024-07-09T00:13:00Z">
-          <w:pPr>
-            <w:pStyle w:val="Heading1"/>
-          </w:pPr>
-        </w:pPrChange>
-      </w:pPr>
-      <w:ins w:id="31" w:author="Tyler Hayes" w:date="2024-07-09T00:13:00Z">
-        <w:r>
-          <w:t>ADD GITHUB LINK</w:t>
-        </w:r>
-      </w:ins>
-    </w:p>
-    <w:p>
-      <w:pPr>
-        <w:pStyle w:val="Heading2"/>
-        <w:rPr>
-          <w:rFonts w:ascii="Times New Roman" w:hAnsi="Times New Roman" w:cs="Times New Roman"/>
-          <w:b/>
-          <w:bCs/>
-          <w:sz w:val="28"/>
-          <w:szCs w:val="28"/>
-        </w:rPr>
-      </w:pPr>
-      <w:bookmarkStart w:id="32" w:name="_Toc171364301"/>
-      <w:r>
-        <w:rPr>
-          <w:rFonts w:ascii="Times New Roman" w:hAnsi="Times New Roman" w:cs="Times New Roman"/>
-          <w:b/>
-          <w:bCs/>
-          <w:sz w:val="28"/>
-          <w:szCs w:val="28"/>
-        </w:rPr>
-        <w:lastRenderedPageBreak/>
         <w:t>Screenshots</w:t>
       </w:r>
-      <w:bookmarkEnd w:id="32"/>
-    </w:p>
-    <w:p>
-      <w:pPr>
-        <w:keepNext/>
+      <w:bookmarkEnd w:id="21"/>
+    </w:p>
+    <w:p>
+      <w:pPr>
         <w:rPr>
           <w:rFonts w:ascii="Times New Roman" w:hAnsi="Times New Roman" w:cs="Times New Roman"/>
           <w:sz w:val="24"/>
@@ -4632,60 +4622,6 @@
             <wp:extent cx="5611655" cy="4991735"/>
             <wp:effectExtent l="0" t="0" r="8255" b="0"/>
             <wp:docPr id="12" name="Picture 12"/>
-            <wp:cNvGraphicFramePr>
-              <a:graphicFrameLocks xmlns:a="http://schemas.openxmlformats.org/drawingml/2006/main" noChangeAspect="1"/>
-            </wp:cNvGraphicFramePr>
-            <a:graphic xmlns:a="http://schemas.openxmlformats.org/drawingml/2006/main">
-              <a:graphicData uri="http://schemas.openxmlformats.org/drawingml/2006/picture">
-                <pic:pic xmlns:pic="http://schemas.openxmlformats.org/drawingml/2006/picture">
-                  <pic:nvPicPr>
-                    <pic:cNvPr id="1" name=""/>
-                    <pic:cNvPicPr/>
-                  </pic:nvPicPr>
-                  <pic:blipFill>
-                    <a:blip r:embed="rId30"/>
-                    <a:stretch>
-                      <a:fillRect/>
-                    </a:stretch>
-                  </pic:blipFill>
-                  <pic:spPr>
-                    <a:xfrm>
-                      <a:off x="0" y="0"/>
-                      <a:ext cx="5617650" cy="4997068"/>
-                    </a:xfrm>
-                    <a:prstGeom prst="rect">
-                      <a:avLst/>
-                    </a:prstGeom>
-                  </pic:spPr>
-                </pic:pic>
-              </a:graphicData>
-            </a:graphic>
-          </wp:inline>
-        </w:drawing>
-      </w:r>
-    </w:p>
-    <w:p>
-      <w:pPr>
-        <w:keepNext/>
-        <w:rPr>
-          <w:rFonts w:ascii="Times New Roman" w:hAnsi="Times New Roman" w:cs="Times New Roman"/>
-          <w:sz w:val="24"/>
-          <w:szCs w:val="24"/>
-        </w:rPr>
-      </w:pPr>
-      <w:r>
-        <w:rPr>
-          <w:rFonts w:ascii="Times New Roman" w:hAnsi="Times New Roman" w:cs="Times New Roman"/>
-          <w:noProof/>
-          <w:sz w:val="24"/>
-          <w:szCs w:val="24"/>
-        </w:rPr>
-        <w:lastRenderedPageBreak/>
-        <w:drawing>
-          <wp:inline distT="0" distB="0" distL="0" distR="0" wp14:anchorId="129112C9" wp14:editId="39D26C55">
-            <wp:extent cx="5943600" cy="5927725"/>
-            <wp:effectExtent l="0" t="0" r="0" b="0"/>
-            <wp:docPr id="19" name="Picture 19"/>
             <wp:cNvGraphicFramePr>
               <a:graphicFrameLocks xmlns:a="http://schemas.openxmlformats.org/drawingml/2006/main" noChangeAspect="1"/>
             </wp:cNvGraphicFramePr>
@@ -4705,7 +4641,7 @@
                   <pic:spPr>
                     <a:xfrm>
                       <a:off x="0" y="0"/>
-                      <a:ext cx="5943600" cy="5927725"/>
+                      <a:ext cx="5617650" cy="4997068"/>
                     </a:xfrm>
                     <a:prstGeom prst="rect">
                       <a:avLst/>
@@ -4736,10 +4672,10 @@
         </w:rPr>
         <w:lastRenderedPageBreak/>
         <w:drawing>
-          <wp:inline distT="0" distB="0" distL="0" distR="0" wp14:anchorId="72F5061B" wp14:editId="38F44E7B">
-            <wp:extent cx="5943600" cy="6451600"/>
-            <wp:effectExtent l="0" t="0" r="0" b="6350"/>
-            <wp:docPr id="20" name="Picture 20"/>
+          <wp:inline distT="0" distB="0" distL="0" distR="0" wp14:anchorId="129112C9" wp14:editId="39D26C55">
+            <wp:extent cx="5943600" cy="5927725"/>
+            <wp:effectExtent l="0" t="0" r="0" b="0"/>
+            <wp:docPr id="19" name="Picture 19"/>
             <wp:cNvGraphicFramePr>
               <a:graphicFrameLocks xmlns:a="http://schemas.openxmlformats.org/drawingml/2006/main" noChangeAspect="1"/>
             </wp:cNvGraphicFramePr>
@@ -4759,7 +4695,7 @@
                   <pic:spPr>
                     <a:xfrm>
                       <a:off x="0" y="0"/>
-                      <a:ext cx="5943600" cy="6451600"/>
+                      <a:ext cx="5943600" cy="5927725"/>
                     </a:xfrm>
                     <a:prstGeom prst="rect">
                       <a:avLst/>
@@ -4790,10 +4726,10 @@
         </w:rPr>
         <w:lastRenderedPageBreak/>
         <w:drawing>
-          <wp:inline distT="0" distB="0" distL="0" distR="0" wp14:anchorId="33376706" wp14:editId="09DE0A68">
-            <wp:extent cx="5943600" cy="4187825"/>
-            <wp:effectExtent l="0" t="0" r="0" b="3175"/>
-            <wp:docPr id="21" name="Picture 21"/>
+          <wp:inline distT="0" distB="0" distL="0" distR="0" wp14:anchorId="72F5061B" wp14:editId="38F44E7B">
+            <wp:extent cx="5943600" cy="6451600"/>
+            <wp:effectExtent l="0" t="0" r="0" b="6350"/>
+            <wp:docPr id="20" name="Picture 20"/>
             <wp:cNvGraphicFramePr>
               <a:graphicFrameLocks xmlns:a="http://schemas.openxmlformats.org/drawingml/2006/main" noChangeAspect="1"/>
             </wp:cNvGraphicFramePr>
@@ -4813,6 +4749,60 @@
                   <pic:spPr>
                     <a:xfrm>
                       <a:off x="0" y="0"/>
+                      <a:ext cx="5943600" cy="6451600"/>
+                    </a:xfrm>
+                    <a:prstGeom prst="rect">
+                      <a:avLst/>
+                    </a:prstGeom>
+                  </pic:spPr>
+                </pic:pic>
+              </a:graphicData>
+            </a:graphic>
+          </wp:inline>
+        </w:drawing>
+      </w:r>
+    </w:p>
+    <w:p>
+      <w:pPr>
+        <w:keepNext/>
+        <w:rPr>
+          <w:rFonts w:ascii="Times New Roman" w:hAnsi="Times New Roman" w:cs="Times New Roman"/>
+          <w:sz w:val="24"/>
+          <w:szCs w:val="24"/>
+        </w:rPr>
+      </w:pPr>
+      <w:r>
+        <w:rPr>
+          <w:rFonts w:ascii="Times New Roman" w:hAnsi="Times New Roman" w:cs="Times New Roman"/>
+          <w:noProof/>
+          <w:sz w:val="24"/>
+          <w:szCs w:val="24"/>
+        </w:rPr>
+        <w:lastRenderedPageBreak/>
+        <w:drawing>
+          <wp:inline distT="0" distB="0" distL="0" distR="0" wp14:anchorId="33376706" wp14:editId="09DE0A68">
+            <wp:extent cx="5943600" cy="4187825"/>
+            <wp:effectExtent l="0" t="0" r="0" b="3175"/>
+            <wp:docPr id="21" name="Picture 21"/>
+            <wp:cNvGraphicFramePr>
+              <a:graphicFrameLocks xmlns:a="http://schemas.openxmlformats.org/drawingml/2006/main" noChangeAspect="1"/>
+            </wp:cNvGraphicFramePr>
+            <a:graphic xmlns:a="http://schemas.openxmlformats.org/drawingml/2006/main">
+              <a:graphicData uri="http://schemas.openxmlformats.org/drawingml/2006/picture">
+                <pic:pic xmlns:pic="http://schemas.openxmlformats.org/drawingml/2006/picture">
+                  <pic:nvPicPr>
+                    <pic:cNvPr id="1" name=""/>
+                    <pic:cNvPicPr/>
+                  </pic:nvPicPr>
+                  <pic:blipFill>
+                    <a:blip r:embed="rId34"/>
+                    <a:stretch>
+                      <a:fillRect/>
+                    </a:stretch>
+                  </pic:blipFill>
+                  <pic:spPr>
+                    <a:xfrm>
+                      <a:off x="0" y="0"/>
                       <a:ext cx="5943600" cy="4187825"/>
                     </a:xfrm>
                     <a:prstGeom prst="rect">
@@ -4827,7 +4817,7 @@
       </w:r>
     </w:p>
     <w:sectPr>
-      <w:headerReference w:type="default" r:id="rId34"/>
+      <w:headerReference w:type="default" r:id="rId35"/>
       <w:pgSz w:w="12240" w:h="15840"/>
       <w:pgMar w:top="1440" w:right="1440" w:bottom="1440" w:left="1440" w:header="720" w:footer="720" w:gutter="0"/>
       <w:cols w:space="720"/>

</xml_diff>

<commit_message>
Updating notebook file name in report document
</commit_message>
<xml_diff>
--- a/Tyler_Hayes_CS634_Report.docx
+++ b/Tyler_Hayes_CS634_Report.docx
@@ -173,7 +173,7 @@
           <w:pPr>
             <w:pStyle w:val="TOC1"/>
             <w:rPr>
-              <w:rFonts w:eastAsiaTheme="minorEastAsia"/>
+              <w:rFonts w:asciiTheme="minorHAnsi" w:eastAsiaTheme="minorEastAsia" w:hAnsiTheme="minorHAnsi" w:cstheme="minorBidi"/>
             </w:rPr>
           </w:pPr>
           <w:r>
@@ -185,7 +185,7 @@
           <w:r>
             <w:fldChar w:fldCharType="separate"/>
           </w:r>
-          <w:hyperlink w:anchor="_Toc171364280" w:history="1">
+          <w:hyperlink w:anchor="_Toc171882157" w:history="1">
             <w:r>
               <w:rPr>
                 <w:rStyle w:val="Hyperlink"/>
@@ -210,7 +210,7 @@
               <w:rPr>
                 <w:webHidden/>
               </w:rPr>
-              <w:instrText xml:space="preserve"> PAGEREF _Toc171364280 \h </w:instrText>
+              <w:instrText xml:space="preserve"> PAGEREF _Toc171882157 \h </w:instrText>
             </w:r>
             <w:r>
               <w:rPr>
@@ -227,7 +227,7 @@
               <w:rPr>
                 <w:webHidden/>
               </w:rPr>
-              <w:t>2</w:t>
+              <w:t>3</w:t>
             </w:r>
             <w:r>
               <w:rPr>
@@ -241,10 +241,10 @@
           <w:pPr>
             <w:pStyle w:val="TOC1"/>
             <w:rPr>
-              <w:rFonts w:eastAsiaTheme="minorEastAsia"/>
+              <w:rFonts w:asciiTheme="minorHAnsi" w:eastAsiaTheme="minorEastAsia" w:hAnsiTheme="minorHAnsi" w:cstheme="minorBidi"/>
             </w:rPr>
           </w:pPr>
-          <w:hyperlink w:anchor="_Toc171364281" w:history="1">
+          <w:hyperlink w:anchor="_Toc171882158" w:history="1">
             <w:r>
               <w:rPr>
                 <w:rStyle w:val="Hyperlink"/>
@@ -269,7 +269,7 @@
               <w:rPr>
                 <w:webHidden/>
               </w:rPr>
-              <w:instrText xml:space="preserve"> PAGEREF _Toc171364281 \h </w:instrText>
+              <w:instrText xml:space="preserve"> PAGEREF _Toc171882158 \h </w:instrText>
             </w:r>
             <w:r>
               <w:rPr>
@@ -286,7 +286,7 @@
               <w:rPr>
                 <w:webHidden/>
               </w:rPr>
-              <w:t>2</w:t>
+              <w:t>3</w:t>
             </w:r>
             <w:r>
               <w:rPr>
@@ -300,10 +300,10 @@
           <w:pPr>
             <w:pStyle w:val="TOC1"/>
             <w:rPr>
-              <w:rFonts w:eastAsiaTheme="minorEastAsia"/>
+              <w:rFonts w:asciiTheme="minorHAnsi" w:eastAsiaTheme="minorEastAsia" w:hAnsiTheme="minorHAnsi" w:cstheme="minorBidi"/>
             </w:rPr>
           </w:pPr>
-          <w:hyperlink w:anchor="_Toc171364282" w:history="1">
+          <w:hyperlink w:anchor="_Toc171882159" w:history="1">
             <w:r>
               <w:rPr>
                 <w:rStyle w:val="Hyperlink"/>
@@ -328,7 +328,7 @@
               <w:rPr>
                 <w:webHidden/>
               </w:rPr>
-              <w:instrText xml:space="preserve"> PAGEREF _Toc171364282 \h </w:instrText>
+              <w:instrText xml:space="preserve"> PAGEREF _Toc171882159 \h </w:instrText>
             </w:r>
             <w:r>
               <w:rPr>
@@ -345,7 +345,7 @@
               <w:rPr>
                 <w:webHidden/>
               </w:rPr>
-              <w:t>4</w:t>
+              <w:t>5</w:t>
             </w:r>
             <w:r>
               <w:rPr>
@@ -359,10 +359,10 @@
           <w:pPr>
             <w:pStyle w:val="TOC2"/>
             <w:rPr>
-              <w:rFonts w:eastAsiaTheme="minorEastAsia"/>
+              <w:rFonts w:asciiTheme="minorHAnsi" w:eastAsiaTheme="minorEastAsia" w:hAnsiTheme="minorHAnsi" w:cstheme="minorBidi"/>
             </w:rPr>
           </w:pPr>
-          <w:hyperlink w:anchor="_Toc171364283" w:history="1">
+          <w:hyperlink w:anchor="_Toc171882160" w:history="1">
             <w:r>
               <w:rPr>
                 <w:rStyle w:val="Hyperlink"/>
@@ -385,7 +385,7 @@
               <w:rPr>
                 <w:webHidden/>
               </w:rPr>
-              <w:instrText xml:space="preserve"> PAGEREF _Toc171364283 \h </w:instrText>
+              <w:instrText xml:space="preserve"> PAGEREF _Toc171882160 \h </w:instrText>
             </w:r>
             <w:r>
               <w:rPr>
@@ -402,7 +402,7 @@
               <w:rPr>
                 <w:webHidden/>
               </w:rPr>
-              <w:t>4</w:t>
+              <w:t>5</w:t>
             </w:r>
             <w:r>
               <w:rPr>
@@ -416,10 +416,10 @@
           <w:pPr>
             <w:pStyle w:val="TOC2"/>
             <w:rPr>
-              <w:rFonts w:eastAsiaTheme="minorEastAsia"/>
+              <w:rFonts w:asciiTheme="minorHAnsi" w:eastAsiaTheme="minorEastAsia" w:hAnsiTheme="minorHAnsi" w:cstheme="minorBidi"/>
             </w:rPr>
           </w:pPr>
-          <w:hyperlink w:anchor="_Toc171364284" w:history="1">
+          <w:hyperlink w:anchor="_Toc171882161" w:history="1">
             <w:r>
               <w:rPr>
                 <w:rStyle w:val="Hyperlink"/>
@@ -442,7 +442,7 @@
               <w:rPr>
                 <w:webHidden/>
               </w:rPr>
-              <w:instrText xml:space="preserve"> PAGEREF _Toc171364284 \h </w:instrText>
+              <w:instrText xml:space="preserve"> PAGEREF _Toc171882161 \h </w:instrText>
             </w:r>
             <w:r>
               <w:rPr>
@@ -459,7 +459,7 @@
               <w:rPr>
                 <w:webHidden/>
               </w:rPr>
-              <w:t>5</w:t>
+              <w:t>6</w:t>
             </w:r>
             <w:r>
               <w:rPr>
@@ -473,10 +473,10 @@
           <w:pPr>
             <w:pStyle w:val="TOC2"/>
             <w:rPr>
-              <w:rFonts w:eastAsiaTheme="minorEastAsia"/>
+              <w:rFonts w:asciiTheme="minorHAnsi" w:eastAsiaTheme="minorEastAsia" w:hAnsiTheme="minorHAnsi" w:cstheme="minorBidi"/>
             </w:rPr>
           </w:pPr>
-          <w:hyperlink w:anchor="_Toc171364285" w:history="1">
+          <w:hyperlink w:anchor="_Toc171882162" w:history="1">
             <w:r>
               <w:rPr>
                 <w:rStyle w:val="Hyperlink"/>
@@ -499,7 +499,7 @@
               <w:rPr>
                 <w:webHidden/>
               </w:rPr>
-              <w:instrText xml:space="preserve"> PAGEREF _Toc171364285 \h </w:instrText>
+              <w:instrText xml:space="preserve"> PAGEREF _Toc171882162 \h </w:instrText>
             </w:r>
             <w:r>
               <w:rPr>
@@ -516,7 +516,7 @@
               <w:rPr>
                 <w:webHidden/>
               </w:rPr>
-              <w:t>5</w:t>
+              <w:t>6</w:t>
             </w:r>
             <w:r>
               <w:rPr>
@@ -530,10 +530,10 @@
           <w:pPr>
             <w:pStyle w:val="TOC1"/>
             <w:rPr>
-              <w:rFonts w:eastAsiaTheme="minorEastAsia"/>
+              <w:rFonts w:asciiTheme="minorHAnsi" w:eastAsiaTheme="minorEastAsia" w:hAnsiTheme="minorHAnsi" w:cstheme="minorBidi"/>
             </w:rPr>
           </w:pPr>
-          <w:hyperlink w:anchor="_Toc171364286" w:history="1">
+          <w:hyperlink w:anchor="_Toc171882163" w:history="1">
             <w:r>
               <w:rPr>
                 <w:rStyle w:val="Hyperlink"/>
@@ -558,7 +558,7 @@
               <w:rPr>
                 <w:webHidden/>
               </w:rPr>
-              <w:instrText xml:space="preserve"> PAGEREF _Toc171364286 \h </w:instrText>
+              <w:instrText xml:space="preserve"> PAGEREF _Toc171882163 \h </w:instrText>
             </w:r>
             <w:r>
               <w:rPr>
@@ -575,7 +575,7 @@
               <w:rPr>
                 <w:webHidden/>
               </w:rPr>
-              <w:t>7</w:t>
+              <w:t>8</w:t>
             </w:r>
             <w:r>
               <w:rPr>
@@ -589,10 +589,10 @@
           <w:pPr>
             <w:pStyle w:val="TOC2"/>
             <w:rPr>
-              <w:rFonts w:eastAsiaTheme="minorEastAsia"/>
+              <w:rFonts w:asciiTheme="minorHAnsi" w:eastAsiaTheme="minorEastAsia" w:hAnsiTheme="minorHAnsi" w:cstheme="minorBidi"/>
             </w:rPr>
           </w:pPr>
-          <w:hyperlink w:anchor="_Toc171364287" w:history="1">
+          <w:hyperlink w:anchor="_Toc171882164" w:history="1">
             <w:r>
               <w:rPr>
                 <w:rStyle w:val="Hyperlink"/>
@@ -615,7 +615,7 @@
               <w:rPr>
                 <w:webHidden/>
               </w:rPr>
-              <w:instrText xml:space="preserve"> PAGEREF _Toc171364287 \h </w:instrText>
+              <w:instrText xml:space="preserve"> PAGEREF _Toc171882164 \h </w:instrText>
             </w:r>
             <w:r>
               <w:rPr>
@@ -632,7 +632,7 @@
               <w:rPr>
                 <w:webHidden/>
               </w:rPr>
-              <w:t>7</w:t>
+              <w:t>8</w:t>
             </w:r>
             <w:r>
               <w:rPr>
@@ -646,10 +646,10 @@
           <w:pPr>
             <w:pStyle w:val="TOC2"/>
             <w:rPr>
-              <w:rFonts w:eastAsiaTheme="minorEastAsia"/>
+              <w:rFonts w:asciiTheme="minorHAnsi" w:eastAsiaTheme="minorEastAsia" w:hAnsiTheme="minorHAnsi" w:cstheme="minorBidi"/>
             </w:rPr>
           </w:pPr>
-          <w:hyperlink w:anchor="_Toc171364288" w:history="1">
+          <w:hyperlink w:anchor="_Toc171882165" w:history="1">
             <w:r>
               <w:rPr>
                 <w:rStyle w:val="Hyperlink"/>
@@ -672,7 +672,7 @@
               <w:rPr>
                 <w:webHidden/>
               </w:rPr>
-              <w:instrText xml:space="preserve"> PAGEREF _Toc171364288 \h </w:instrText>
+              <w:instrText xml:space="preserve"> PAGEREF _Toc171882165 \h </w:instrText>
             </w:r>
             <w:r>
               <w:rPr>
@@ -689,7 +689,7 @@
               <w:rPr>
                 <w:webHidden/>
               </w:rPr>
-              <w:t>7</w:t>
+              <w:t>8</w:t>
             </w:r>
             <w:r>
               <w:rPr>
@@ -703,10 +703,10 @@
           <w:pPr>
             <w:pStyle w:val="TOC1"/>
             <w:rPr>
-              <w:rFonts w:eastAsiaTheme="minorEastAsia"/>
+              <w:rFonts w:asciiTheme="minorHAnsi" w:eastAsiaTheme="minorEastAsia" w:hAnsiTheme="minorHAnsi" w:cstheme="minorBidi"/>
             </w:rPr>
           </w:pPr>
-          <w:hyperlink w:anchor="_Toc171364289" w:history="1">
+          <w:hyperlink w:anchor="_Toc171882166" w:history="1">
             <w:r>
               <w:rPr>
                 <w:rStyle w:val="Hyperlink"/>
@@ -731,7 +731,7 @@
               <w:rPr>
                 <w:webHidden/>
               </w:rPr>
-              <w:instrText xml:space="preserve"> PAGEREF _Toc171364289 \h </w:instrText>
+              <w:instrText xml:space="preserve"> PAGEREF _Toc171882166 \h </w:instrText>
             </w:r>
             <w:r>
               <w:rPr>
@@ -748,7 +748,7 @@
               <w:rPr>
                 <w:webHidden/>
               </w:rPr>
-              <w:t>8</w:t>
+              <w:t>9</w:t>
             </w:r>
             <w:r>
               <w:rPr>
@@ -762,10 +762,10 @@
           <w:pPr>
             <w:pStyle w:val="TOC2"/>
             <w:rPr>
-              <w:rFonts w:eastAsiaTheme="minorEastAsia"/>
+              <w:rFonts w:asciiTheme="minorHAnsi" w:eastAsiaTheme="minorEastAsia" w:hAnsiTheme="minorHAnsi" w:cstheme="minorBidi"/>
             </w:rPr>
           </w:pPr>
-          <w:hyperlink w:anchor="_Toc171364290" w:history="1">
+          <w:hyperlink w:anchor="_Toc171882167" w:history="1">
             <w:r>
               <w:rPr>
                 <w:rStyle w:val="Hyperlink"/>
@@ -788,7 +788,7 @@
               <w:rPr>
                 <w:webHidden/>
               </w:rPr>
-              <w:instrText xml:space="preserve"> PAGEREF _Toc171364290 \h </w:instrText>
+              <w:instrText xml:space="preserve"> PAGEREF _Toc171882167 \h </w:instrText>
             </w:r>
             <w:r>
               <w:rPr>
@@ -805,7 +805,7 @@
               <w:rPr>
                 <w:webHidden/>
               </w:rPr>
-              <w:t>8</w:t>
+              <w:t>9</w:t>
             </w:r>
             <w:r>
               <w:rPr>
@@ -819,10 +819,10 @@
           <w:pPr>
             <w:pStyle w:val="TOC2"/>
             <w:rPr>
-              <w:rFonts w:eastAsiaTheme="minorEastAsia"/>
+              <w:rFonts w:asciiTheme="minorHAnsi" w:eastAsiaTheme="minorEastAsia" w:hAnsiTheme="minorHAnsi" w:cstheme="minorBidi"/>
             </w:rPr>
           </w:pPr>
-          <w:hyperlink w:anchor="_Toc171364291" w:history="1">
+          <w:hyperlink w:anchor="_Toc171882168" w:history="1">
             <w:r>
               <w:rPr>
                 <w:rStyle w:val="Hyperlink"/>
@@ -845,7 +845,7 @@
               <w:rPr>
                 <w:webHidden/>
               </w:rPr>
-              <w:instrText xml:space="preserve"> PAGEREF _Toc171364291 \h </w:instrText>
+              <w:instrText xml:space="preserve"> PAGEREF _Toc171882168 \h </w:instrText>
             </w:r>
             <w:r>
               <w:rPr>
@@ -862,7 +862,7 @@
               <w:rPr>
                 <w:webHidden/>
               </w:rPr>
-              <w:t>9</w:t>
+              <w:t>10</w:t>
             </w:r>
             <w:r>
               <w:rPr>
@@ -876,10 +876,10 @@
           <w:pPr>
             <w:pStyle w:val="TOC2"/>
             <w:rPr>
-              <w:rFonts w:eastAsiaTheme="minorEastAsia"/>
+              <w:rFonts w:asciiTheme="minorHAnsi" w:eastAsiaTheme="minorEastAsia" w:hAnsiTheme="minorHAnsi" w:cstheme="minorBidi"/>
             </w:rPr>
           </w:pPr>
-          <w:hyperlink w:anchor="_Toc171364292" w:history="1">
+          <w:hyperlink w:anchor="_Toc171882169" w:history="1">
             <w:r>
               <w:rPr>
                 <w:rStyle w:val="Hyperlink"/>
@@ -902,7 +902,7 @@
               <w:rPr>
                 <w:webHidden/>
               </w:rPr>
-              <w:instrText xml:space="preserve"> PAGEREF _Toc171364292 \h </w:instrText>
+              <w:instrText xml:space="preserve"> PAGEREF _Toc171882169 \h </w:instrText>
             </w:r>
             <w:r>
               <w:rPr>
@@ -919,7 +919,7 @@
               <w:rPr>
                 <w:webHidden/>
               </w:rPr>
-              <w:t>9</w:t>
+              <w:t>10</w:t>
             </w:r>
             <w:r>
               <w:rPr>
@@ -933,10 +933,10 @@
           <w:pPr>
             <w:pStyle w:val="TOC1"/>
             <w:rPr>
-              <w:rFonts w:eastAsiaTheme="minorEastAsia"/>
+              <w:rFonts w:asciiTheme="minorHAnsi" w:eastAsiaTheme="minorEastAsia" w:hAnsiTheme="minorHAnsi" w:cstheme="minorBidi"/>
             </w:rPr>
           </w:pPr>
-          <w:hyperlink w:anchor="_Toc171364293" w:history="1">
+          <w:hyperlink w:anchor="_Toc171882170" w:history="1">
             <w:r>
               <w:rPr>
                 <w:rStyle w:val="Hyperlink"/>
@@ -961,7 +961,7 @@
               <w:rPr>
                 <w:webHidden/>
               </w:rPr>
-              <w:instrText xml:space="preserve"> PAGEREF _Toc171364293 \h </w:instrText>
+              <w:instrText xml:space="preserve"> PAGEREF _Toc171882170 \h </w:instrText>
             </w:r>
             <w:r>
               <w:rPr>
@@ -978,7 +978,7 @@
               <w:rPr>
                 <w:webHidden/>
               </w:rPr>
-              <w:t>10</w:t>
+              <w:t>11</w:t>
             </w:r>
             <w:r>
               <w:rPr>
@@ -992,10 +992,10 @@
           <w:pPr>
             <w:pStyle w:val="TOC2"/>
             <w:rPr>
-              <w:rFonts w:eastAsiaTheme="minorEastAsia"/>
+              <w:rFonts w:asciiTheme="minorHAnsi" w:eastAsiaTheme="minorEastAsia" w:hAnsiTheme="minorHAnsi" w:cstheme="minorBidi"/>
             </w:rPr>
           </w:pPr>
-          <w:hyperlink w:anchor="_Toc171364294" w:history="1">
+          <w:hyperlink w:anchor="_Toc171882171" w:history="1">
             <w:r>
               <w:rPr>
                 <w:rStyle w:val="Hyperlink"/>
@@ -1018,7 +1018,7 @@
               <w:rPr>
                 <w:webHidden/>
               </w:rPr>
-              <w:instrText xml:space="preserve"> PAGEREF _Toc171364294 \h </w:instrText>
+              <w:instrText xml:space="preserve"> PAGEREF _Toc171882171 \h </w:instrText>
             </w:r>
             <w:r>
               <w:rPr>
@@ -1035,7 +1035,7 @@
               <w:rPr>
                 <w:webHidden/>
               </w:rPr>
-              <w:t>10</w:t>
+              <w:t>11</w:t>
             </w:r>
             <w:r>
               <w:rPr>
@@ -1049,14 +1049,13 @@
           <w:pPr>
             <w:pStyle w:val="TOC2"/>
             <w:rPr>
-              <w:rFonts w:eastAsiaTheme="minorEastAsia"/>
+              <w:rFonts w:asciiTheme="minorHAnsi" w:eastAsiaTheme="minorEastAsia" w:hAnsiTheme="minorHAnsi" w:cstheme="minorBidi"/>
             </w:rPr>
           </w:pPr>
-          <w:hyperlink w:anchor="_Toc171364295" w:history="1">
+          <w:hyperlink w:anchor="_Toc171882172" w:history="1">
             <w:r>
               <w:rPr>
                 <w:rStyle w:val="Hyperlink"/>
-                <w:color w:val="auto"/>
               </w:rPr>
               <w:t>Training</w:t>
             </w:r>
@@ -1076,7 +1075,7 @@
               <w:rPr>
                 <w:webHidden/>
               </w:rPr>
-              <w:instrText xml:space="preserve"> PAGEREF _Toc171364295 \h </w:instrText>
+              <w:instrText xml:space="preserve"> PAGEREF _Toc171882172 \h </w:instrText>
             </w:r>
             <w:r>
               <w:rPr>
@@ -1093,7 +1092,7 @@
               <w:rPr>
                 <w:webHidden/>
               </w:rPr>
-              <w:t>11</w:t>
+              <w:t>12</w:t>
             </w:r>
             <w:r>
               <w:rPr>
@@ -1107,10 +1106,10 @@
           <w:pPr>
             <w:pStyle w:val="TOC1"/>
             <w:rPr>
-              <w:rFonts w:eastAsiaTheme="minorEastAsia"/>
+              <w:rFonts w:asciiTheme="minorHAnsi" w:eastAsiaTheme="minorEastAsia" w:hAnsiTheme="minorHAnsi" w:cstheme="minorBidi"/>
             </w:rPr>
           </w:pPr>
-          <w:hyperlink w:anchor="_Toc171364296" w:history="1">
+          <w:hyperlink w:anchor="_Toc171882173" w:history="1">
             <w:r>
               <w:rPr>
                 <w:rStyle w:val="Hyperlink"/>
@@ -1135,7 +1134,7 @@
               <w:rPr>
                 <w:webHidden/>
               </w:rPr>
-              <w:instrText xml:space="preserve"> PAGEREF _Toc171364296 \h </w:instrText>
+              <w:instrText xml:space="preserve"> PAGEREF _Toc171882173 \h </w:instrText>
             </w:r>
             <w:r>
               <w:rPr>
@@ -1152,7 +1151,7 @@
               <w:rPr>
                 <w:webHidden/>
               </w:rPr>
-              <w:t>12</w:t>
+              <w:t>13</w:t>
             </w:r>
             <w:r>
               <w:rPr>
@@ -1166,15 +1165,15 @@
           <w:pPr>
             <w:pStyle w:val="TOC2"/>
             <w:rPr>
-              <w:rFonts w:eastAsiaTheme="minorEastAsia"/>
+              <w:rFonts w:asciiTheme="minorHAnsi" w:eastAsiaTheme="minorEastAsia" w:hAnsiTheme="minorHAnsi" w:cstheme="minorBidi"/>
             </w:rPr>
           </w:pPr>
-          <w:hyperlink w:anchor="_Toc171364297" w:history="1">
+          <w:hyperlink w:anchor="_Toc171882174" w:history="1">
             <w:r>
               <w:rPr>
                 <w:rStyle w:val="Hyperlink"/>
               </w:rPr>
-              <w:t>Fold Evaluation</w:t>
+              <w:t>Fold-level Evaluation</w:t>
             </w:r>
             <w:r>
               <w:rPr>
@@ -1192,7 +1191,7 @@
               <w:rPr>
                 <w:webHidden/>
               </w:rPr>
-              <w:instrText xml:space="preserve"> PAGEREF _Toc171364297 \h </w:instrText>
+              <w:instrText xml:space="preserve"> PAGEREF _Toc171882174 \h </w:instrText>
             </w:r>
             <w:r>
               <w:rPr>
@@ -1209,7 +1208,7 @@
               <w:rPr>
                 <w:webHidden/>
               </w:rPr>
-              <w:t>12</w:t>
+              <w:t>13</w:t>
             </w:r>
             <w:r>
               <w:rPr>
@@ -1223,10 +1222,10 @@
           <w:pPr>
             <w:pStyle w:val="TOC2"/>
             <w:rPr>
-              <w:rFonts w:eastAsiaTheme="minorEastAsia"/>
+              <w:rFonts w:asciiTheme="minorHAnsi" w:eastAsiaTheme="minorEastAsia" w:hAnsiTheme="minorHAnsi" w:cstheme="minorBidi"/>
             </w:rPr>
           </w:pPr>
-          <w:hyperlink w:anchor="_Toc171364298" w:history="1">
+          <w:hyperlink w:anchor="_Toc171882175" w:history="1">
             <w:r>
               <w:rPr>
                 <w:rStyle w:val="Hyperlink"/>
@@ -1249,7 +1248,7 @@
               <w:rPr>
                 <w:webHidden/>
               </w:rPr>
-              <w:instrText xml:space="preserve"> PAGEREF _Toc171364298 \h </w:instrText>
+              <w:instrText xml:space="preserve"> PAGEREF _Toc171882175 \h </w:instrText>
             </w:r>
             <w:r>
               <w:rPr>
@@ -1266,10 +1265,137 @@
               <w:rPr>
                 <w:webHidden/>
               </w:rPr>
-              <w:t>12</w:t>
-            </w:r>
-            <w:r>
-              <w:rPr>
+              <w:t>15</w:t>
+            </w:r>
+            <w:r>
+              <w:rPr>
+                <w:webHidden/>
+              </w:rPr>
+              <w:fldChar w:fldCharType="end"/>
+            </w:r>
+          </w:hyperlink>
+        </w:p>
+        <w:p>
+          <w:pPr>
+            <w:pStyle w:val="TOC2"/>
+            <w:rPr>
+              <w:rFonts w:asciiTheme="minorHAnsi" w:eastAsiaTheme="minorEastAsia" w:hAnsiTheme="minorHAnsi" w:cstheme="minorBidi"/>
+            </w:rPr>
+          </w:pPr>
+          <w:hyperlink w:anchor="_Toc171882176" w:history="1">
+            <w:r>
+              <w:rPr>
+                <w:rStyle w:val="Hyperlink"/>
+              </w:rPr>
+              <w:t>Feature Importance</w:t>
+            </w:r>
+            <w:r>
+              <w:rPr>
+                <w:webHidden/>
+              </w:rPr>
+              <w:tab/>
+            </w:r>
+            <w:r>
+              <w:rPr>
+                <w:webHidden/>
+              </w:rPr>
+              <w:fldChar w:fldCharType="begin"/>
+            </w:r>
+            <w:r>
+              <w:rPr>
+                <w:webHidden/>
+              </w:rPr>
+              <w:instrText xml:space="preserve"> PAGEREF _Toc171882176 \h </w:instrText>
+            </w:r>
+            <w:r>
+              <w:rPr>
+                <w:webHidden/>
+              </w:rPr>
+            </w:r>
+            <w:r>
+              <w:rPr>
+                <w:webHidden/>
+              </w:rPr>
+              <w:fldChar w:fldCharType="separate"/>
+            </w:r>
+            <w:r>
+              <w:rPr>
+                <w:webHidden/>
+              </w:rPr>
+              <w:t>16</w:t>
+            </w:r>
+            <w:r>
+              <w:rPr>
+                <w:webHidden/>
+              </w:rPr>
+              <w:fldChar w:fldCharType="end"/>
+            </w:r>
+          </w:hyperlink>
+        </w:p>
+        <w:p>
+          <w:pPr>
+            <w:pStyle w:val="TOC3"/>
+            <w:tabs>
+              <w:tab w:val="right" w:leader="dot" w:pos="9350"/>
+            </w:tabs>
+            <w:rPr>
+              <w:rFonts w:eastAsiaTheme="minorEastAsia"/>
+              <w:noProof/>
+            </w:rPr>
+          </w:pPr>
+          <w:hyperlink w:anchor="_Toc171882177" w:history="1">
+            <w:r>
+              <w:rPr>
+                <w:rStyle w:val="Hyperlink"/>
+                <w:rFonts w:ascii="Times New Roman" w:hAnsi="Times New Roman" w:cs="Times New Roman"/>
+                <w:noProof/>
+              </w:rPr>
+              <w:t>Random Forest</w:t>
+            </w:r>
+            <w:r>
+              <w:rPr>
+                <w:noProof/>
+                <w:webHidden/>
+              </w:rPr>
+              <w:tab/>
+            </w:r>
+            <w:r>
+              <w:rPr>
+                <w:noProof/>
+                <w:webHidden/>
+              </w:rPr>
+              <w:fldChar w:fldCharType="begin"/>
+            </w:r>
+            <w:r>
+              <w:rPr>
+                <w:noProof/>
+                <w:webHidden/>
+              </w:rPr>
+              <w:instrText xml:space="preserve"> PAGEREF _Toc171882177 \h </w:instrText>
+            </w:r>
+            <w:r>
+              <w:rPr>
+                <w:noProof/>
+                <w:webHidden/>
+              </w:rPr>
+            </w:r>
+            <w:r>
+              <w:rPr>
+                <w:noProof/>
+                <w:webHidden/>
+              </w:rPr>
+              <w:fldChar w:fldCharType="separate"/>
+            </w:r>
+            <w:r>
+              <w:rPr>
+                <w:noProof/>
+                <w:webHidden/>
+              </w:rPr>
+              <w:t>16</w:t>
+            </w:r>
+            <w:r>
+              <w:rPr>
+                <w:noProof/>
                 <w:webHidden/>
               </w:rPr>
               <w:fldChar w:fldCharType="end"/>
@@ -1280,10 +1406,10 @@
           <w:pPr>
             <w:pStyle w:val="TOC1"/>
             <w:rPr>
-              <w:rFonts w:eastAsiaTheme="minorEastAsia"/>
+              <w:rFonts w:asciiTheme="minorHAnsi" w:eastAsiaTheme="minorEastAsia" w:hAnsiTheme="minorHAnsi" w:cstheme="minorBidi"/>
             </w:rPr>
           </w:pPr>
-          <w:hyperlink w:anchor="_Toc171364299" w:history="1">
+          <w:hyperlink w:anchor="_Toc171882178" w:history="1">
             <w:r>
               <w:rPr>
                 <w:rStyle w:val="Hyperlink"/>
@@ -1308,7 +1434,7 @@
               <w:rPr>
                 <w:webHidden/>
               </w:rPr>
-              <w:instrText xml:space="preserve"> PAGEREF _Toc171364299 \h </w:instrText>
+              <w:instrText xml:space="preserve"> PAGEREF _Toc171882178 \h </w:instrText>
             </w:r>
             <w:r>
               <w:rPr>
@@ -1325,7 +1451,7 @@
               <w:rPr>
                 <w:webHidden/>
               </w:rPr>
-              <w:t>12</w:t>
+              <w:t>16</w:t>
             </w:r>
             <w:r>
               <w:rPr>
@@ -1339,10 +1465,10 @@
           <w:pPr>
             <w:pStyle w:val="TOC1"/>
             <w:rPr>
-              <w:rFonts w:eastAsiaTheme="minorEastAsia"/>
+              <w:rFonts w:asciiTheme="minorHAnsi" w:eastAsiaTheme="minorEastAsia" w:hAnsiTheme="minorHAnsi" w:cstheme="minorBidi"/>
             </w:rPr>
           </w:pPr>
-          <w:hyperlink w:anchor="_Toc171364300" w:history="1">
+          <w:hyperlink w:anchor="_Toc171882179" w:history="1">
             <w:r>
               <w:rPr>
                 <w:rStyle w:val="Hyperlink"/>
@@ -1367,7 +1493,7 @@
               <w:rPr>
                 <w:webHidden/>
               </w:rPr>
-              <w:instrText xml:space="preserve"> PAGEREF _Toc171364300 \h </w:instrText>
+              <w:instrText xml:space="preserve"> PAGEREF _Toc171882179 \h </w:instrText>
             </w:r>
             <w:r>
               <w:rPr>
@@ -1384,7 +1510,7 @@
               <w:rPr>
                 <w:webHidden/>
               </w:rPr>
-              <w:t>13</w:t>
+              <w:t>18</w:t>
             </w:r>
             <w:r>
               <w:rPr>
@@ -1398,16 +1524,75 @@
           <w:pPr>
             <w:pStyle w:val="TOC2"/>
             <w:rPr>
-              <w:rFonts w:eastAsiaTheme="minorEastAsia"/>
+              <w:rFonts w:asciiTheme="minorHAnsi" w:eastAsiaTheme="minorEastAsia" w:hAnsiTheme="minorHAnsi" w:cstheme="minorBidi"/>
             </w:rPr>
           </w:pPr>
-          <w:hyperlink w:anchor="_Toc171364301" w:history="1">
+          <w:hyperlink w:anchor="_Toc171882180" w:history="1">
             <w:r>
               <w:rPr>
                 <w:rStyle w:val="Hyperlink"/>
                 <w:b/>
                 <w:bCs/>
               </w:rPr>
+              <w:t>GitHub Link</w:t>
+            </w:r>
+            <w:r>
+              <w:rPr>
+                <w:webHidden/>
+              </w:rPr>
+              <w:tab/>
+            </w:r>
+            <w:r>
+              <w:rPr>
+                <w:webHidden/>
+              </w:rPr>
+              <w:fldChar w:fldCharType="begin"/>
+            </w:r>
+            <w:r>
+              <w:rPr>
+                <w:webHidden/>
+              </w:rPr>
+              <w:instrText xml:space="preserve"> PAGEREF _Toc171882180 \h </w:instrText>
+            </w:r>
+            <w:r>
+              <w:rPr>
+                <w:webHidden/>
+              </w:rPr>
+            </w:r>
+            <w:r>
+              <w:rPr>
+                <w:webHidden/>
+              </w:rPr>
+              <w:fldChar w:fldCharType="separate"/>
+            </w:r>
+            <w:r>
+              <w:rPr>
+                <w:webHidden/>
+              </w:rPr>
+              <w:t>18</w:t>
+            </w:r>
+            <w:r>
+              <w:rPr>
+                <w:webHidden/>
+              </w:rPr>
+              <w:fldChar w:fldCharType="end"/>
+            </w:r>
+          </w:hyperlink>
+        </w:p>
+        <w:p>
+          <w:pPr>
+            <w:pStyle w:val="TOC2"/>
+            <w:rPr>
+              <w:rFonts w:asciiTheme="minorHAnsi" w:eastAsiaTheme="minorEastAsia" w:hAnsiTheme="minorHAnsi" w:cstheme="minorBidi"/>
+            </w:rPr>
+          </w:pPr>
+          <w:hyperlink w:anchor="_Toc171882181" w:history="1">
+            <w:r>
+              <w:rPr>
+                <w:rStyle w:val="Hyperlink"/>
+                <w:b/>
+                <w:bCs/>
+              </w:rPr>
               <w:t>Screenshots</w:t>
             </w:r>
             <w:r>
@@ -1426,7 +1611,7 @@
               <w:rPr>
                 <w:webHidden/>
               </w:rPr>
-              <w:instrText xml:space="preserve"> PAGEREF _Toc171364301 \h </w:instrText>
+              <w:instrText xml:space="preserve"> PAGEREF _Toc171882181 \h </w:instrText>
             </w:r>
             <w:r>
               <w:rPr>
@@ -1443,7 +1628,7 @@
               <w:rPr>
                 <w:webHidden/>
               </w:rPr>
-              <w:t>13</w:t>
+              <w:t>18</w:t>
             </w:r>
             <w:r>
               <w:rPr>
@@ -1473,18 +1658,6 @@
     </w:sdt>
     <w:p>
       <w:pPr>
-        <w:jc w:val="center"/>
-        <w:rPr>
-          <w:rFonts w:ascii="Times New Roman" w:hAnsi="Times New Roman" w:cs="Times New Roman"/>
-          <w:b/>
-          <w:bCs/>
-          <w:sz w:val="28"/>
-          <w:szCs w:val="28"/>
-        </w:rPr>
-      </w:pPr>
-    </w:p>
-    <w:p>
-      <w:pPr>
         <w:rPr>
           <w:rFonts w:ascii="Times New Roman" w:eastAsiaTheme="majorEastAsia" w:hAnsi="Times New Roman" w:cs="Times New Roman"/>
           <w:b/>
@@ -1514,7 +1687,7 @@
           <w:bCs/>
         </w:rPr>
       </w:pPr>
-      <w:bookmarkStart w:id="0" w:name="_Toc171364280"/>
+      <w:bookmarkStart w:id="0" w:name="_Toc171882157"/>
       <w:r>
         <w:rPr>
           <w:rFonts w:ascii="Times New Roman" w:hAnsi="Times New Roman" w:cs="Times New Roman"/>
@@ -1795,7 +1968,7 @@
           <w:bCs/>
         </w:rPr>
       </w:pPr>
-      <w:bookmarkStart w:id="1" w:name="_Toc171364281"/>
+      <w:bookmarkStart w:id="1" w:name="_Toc171882158"/>
       <w:r>
         <w:rPr>
           <w:rFonts w:ascii="Times New Roman" w:hAnsi="Times New Roman" w:cs="Times New Roman"/>
@@ -1830,7 +2003,7 @@
           <w:szCs w:val="24"/>
           <w:u w:val="single"/>
         </w:rPr>
-        <w:t>CS634 Final Proj.ipynb</w:t>
+        <w:t>Tyler_Hayes_CS634_Notebook.ipynb</w:t>
       </w:r>
       <w:r>
         <w:rPr>
@@ -2363,7 +2536,7 @@
           <w:bCs/>
         </w:rPr>
       </w:pPr>
-      <w:bookmarkStart w:id="2" w:name="_Toc171364282"/>
+      <w:bookmarkStart w:id="2" w:name="_Toc171882159"/>
       <w:r>
         <w:rPr>
           <w:rFonts w:ascii="Times New Roman" w:hAnsi="Times New Roman" w:cs="Times New Roman"/>
@@ -2382,7 +2555,7 @@
           <w:rFonts w:ascii="Times New Roman" w:hAnsi="Times New Roman" w:cs="Times New Roman"/>
         </w:rPr>
       </w:pPr>
-      <w:bookmarkStart w:id="3" w:name="_Toc171364283"/>
+      <w:bookmarkStart w:id="3" w:name="_Toc171882160"/>
       <w:r>
         <w:rPr>
           <w:rFonts w:ascii="Times New Roman" w:hAnsi="Times New Roman" w:cs="Times New Roman"/>
@@ -2504,7 +2677,7 @@
           <w:rFonts w:ascii="Times New Roman" w:hAnsi="Times New Roman" w:cs="Times New Roman"/>
         </w:rPr>
       </w:pPr>
-      <w:bookmarkStart w:id="4" w:name="_Toc171364284"/>
+      <w:bookmarkStart w:id="4" w:name="_Toc171882161"/>
       <w:r>
         <w:rPr>
           <w:rFonts w:ascii="Times New Roman" w:hAnsi="Times New Roman" w:cs="Times New Roman"/>
@@ -2681,7 +2854,7 @@
           <w:szCs w:val="24"/>
         </w:rPr>
       </w:pPr>
-      <w:bookmarkStart w:id="5" w:name="_Toc171364285"/>
+      <w:bookmarkStart w:id="5" w:name="_Toc171882162"/>
       <w:r>
         <w:rPr>
           <w:rFonts w:ascii="Times New Roman" w:hAnsi="Times New Roman" w:cs="Times New Roman"/>
@@ -2724,7 +2897,7 @@
         </w:rPr>
         <w:lastRenderedPageBreak/>
         <w:drawing>
-          <wp:inline distT="0" distB="0" distL="0" distR="0" wp14:anchorId="0DA26DF4" wp14:editId="1D7070D5">
+          <wp:inline distT="0" distB="0" distL="0" distR="0" wp14:anchorId="0DA26DF4" wp14:editId="308A544D">
             <wp:extent cx="4210050" cy="2125266"/>
             <wp:effectExtent l="0" t="0" r="0" b="8890"/>
             <wp:docPr id="17" name="Picture 17"/>
@@ -2806,7 +2979,7 @@
           <w:noProof/>
         </w:rPr>
         <w:drawing>
-          <wp:inline distT="0" distB="0" distL="0" distR="0" wp14:anchorId="7EF47CF3" wp14:editId="51FE2223">
+          <wp:inline distT="0" distB="0" distL="0" distR="0" wp14:anchorId="7EF47CF3" wp14:editId="4D64D69E">
             <wp:extent cx="4410075" cy="2141431"/>
             <wp:effectExtent l="0" t="0" r="0" b="0"/>
             <wp:docPr id="18" name="Picture 18"/>
@@ -2881,7 +3054,7 @@
           <w:bCs/>
         </w:rPr>
       </w:pPr>
-      <w:bookmarkStart w:id="6" w:name="_Toc171364286"/>
+      <w:bookmarkStart w:id="6" w:name="_Toc171882163"/>
       <w:r>
         <w:rPr>
           <w:rFonts w:ascii="Times New Roman" w:hAnsi="Times New Roman" w:cs="Times New Roman"/>
@@ -2900,7 +3073,7 @@
           <w:rFonts w:ascii="Times New Roman" w:hAnsi="Times New Roman" w:cs="Times New Roman"/>
         </w:rPr>
       </w:pPr>
-      <w:bookmarkStart w:id="7" w:name="_Toc171364287"/>
+      <w:bookmarkStart w:id="7" w:name="_Toc171882164"/>
       <w:r>
         <w:rPr>
           <w:rFonts w:ascii="Times New Roman" w:hAnsi="Times New Roman" w:cs="Times New Roman"/>
@@ -2991,7 +3164,7 @@
           <w:rFonts w:ascii="Times New Roman" w:hAnsi="Times New Roman" w:cs="Times New Roman"/>
         </w:rPr>
       </w:pPr>
-      <w:bookmarkStart w:id="8" w:name="_Toc171364288"/>
+      <w:bookmarkStart w:id="8" w:name="_Toc171882165"/>
       <w:r>
         <w:rPr>
           <w:rFonts w:ascii="Times New Roman" w:hAnsi="Times New Roman" w:cs="Times New Roman"/>
@@ -3110,7 +3283,7 @@
           <w:bCs/>
         </w:rPr>
       </w:pPr>
-      <w:bookmarkStart w:id="9" w:name="_Toc171364289"/>
+      <w:bookmarkStart w:id="9" w:name="_Toc171882166"/>
       <w:r>
         <w:rPr>
           <w:rFonts w:ascii="Times New Roman" w:hAnsi="Times New Roman" w:cs="Times New Roman"/>
@@ -3128,7 +3301,7 @@
           <w:rFonts w:ascii="Times New Roman" w:hAnsi="Times New Roman" w:cs="Times New Roman"/>
         </w:rPr>
       </w:pPr>
-      <w:bookmarkStart w:id="10" w:name="_Toc171364290"/>
+      <w:bookmarkStart w:id="10" w:name="_Toc171882167"/>
       <w:r>
         <w:rPr>
           <w:rFonts w:ascii="Times New Roman" w:hAnsi="Times New Roman" w:cs="Times New Roman"/>
@@ -3296,7 +3469,7 @@
           <w:rFonts w:ascii="Times New Roman" w:hAnsi="Times New Roman" w:cs="Times New Roman"/>
         </w:rPr>
       </w:pPr>
-      <w:bookmarkStart w:id="11" w:name="_Toc171364291"/>
+      <w:bookmarkStart w:id="11" w:name="_Toc171882168"/>
       <w:r>
         <w:rPr>
           <w:rFonts w:ascii="Times New Roman" w:hAnsi="Times New Roman" w:cs="Times New Roman"/>
@@ -3388,7 +3561,7 @@
           <w:rFonts w:ascii="Times New Roman" w:hAnsi="Times New Roman" w:cs="Times New Roman"/>
         </w:rPr>
       </w:pPr>
-      <w:bookmarkStart w:id="12" w:name="_Toc171364292"/>
+      <w:bookmarkStart w:id="12" w:name="_Toc171882169"/>
       <w:r>
         <w:rPr>
           <w:rFonts w:ascii="Times New Roman" w:hAnsi="Times New Roman" w:cs="Times New Roman"/>
@@ -3578,7 +3751,7 @@
           <w:bCs/>
         </w:rPr>
       </w:pPr>
-      <w:bookmarkStart w:id="13" w:name="_Toc171364293"/>
+      <w:bookmarkStart w:id="13" w:name="_Toc171882170"/>
       <w:r>
         <w:rPr>
           <w:rFonts w:ascii="Times New Roman" w:hAnsi="Times New Roman" w:cs="Times New Roman"/>
@@ -3597,7 +3770,7 @@
           <w:rFonts w:ascii="Times New Roman" w:hAnsi="Times New Roman" w:cs="Times New Roman"/>
         </w:rPr>
       </w:pPr>
-      <w:bookmarkStart w:id="14" w:name="_Toc171364294"/>
+      <w:bookmarkStart w:id="14" w:name="_Toc171882171"/>
       <w:r>
         <w:rPr>
           <w:rFonts w:ascii="Times New Roman" w:hAnsi="Times New Roman" w:cs="Times New Roman"/>
@@ -3718,7 +3891,7 @@
           <w:rFonts w:ascii="Times New Roman" w:hAnsi="Times New Roman" w:cs="Times New Roman"/>
         </w:rPr>
       </w:pPr>
-      <w:bookmarkStart w:id="15" w:name="_Toc171364295"/>
+      <w:bookmarkStart w:id="15" w:name="_Toc171882172"/>
       <w:r>
         <w:rPr>
           <w:rFonts w:ascii="Times New Roman" w:hAnsi="Times New Roman" w:cs="Times New Roman"/>
@@ -3866,7 +4039,7 @@
           <w:bCs/>
         </w:rPr>
       </w:pPr>
-      <w:bookmarkStart w:id="17" w:name="_Toc171364296"/>
+      <w:bookmarkStart w:id="17" w:name="_Toc171882173"/>
       <w:r>
         <w:rPr>
           <w:rFonts w:ascii="Times New Roman" w:hAnsi="Times New Roman" w:cs="Times New Roman"/>
@@ -3884,7 +4057,7 @@
           <w:rFonts w:ascii="Times New Roman" w:hAnsi="Times New Roman" w:cs="Times New Roman"/>
         </w:rPr>
       </w:pPr>
-      <w:bookmarkStart w:id="18" w:name="_Toc171364297"/>
+      <w:bookmarkStart w:id="18" w:name="_Toc171882174"/>
       <w:r>
         <w:rPr>
           <w:rFonts w:ascii="Times New Roman" w:hAnsi="Times New Roman" w:cs="Times New Roman"/>
@@ -4073,7 +4246,6 @@
           <w:szCs w:val="26"/>
         </w:rPr>
       </w:pPr>
-      <w:bookmarkStart w:id="19" w:name="_Toc171364298"/>
       <w:r>
         <w:rPr>
           <w:rFonts w:ascii="Times New Roman" w:hAnsi="Times New Roman" w:cs="Times New Roman"/>
@@ -4088,6 +4260,7 @@
           <w:rFonts w:ascii="Times New Roman" w:hAnsi="Times New Roman" w:cs="Times New Roman"/>
         </w:rPr>
       </w:pPr>
+      <w:bookmarkStart w:id="19" w:name="_Toc171882175"/>
       <w:r>
         <w:rPr>
           <w:rFonts w:ascii="Times New Roman" w:hAnsi="Times New Roman" w:cs="Times New Roman"/>
@@ -4167,6 +4340,7 @@
           <w:rFonts w:ascii="Times New Roman" w:hAnsi="Times New Roman" w:cs="Times New Roman"/>
         </w:rPr>
       </w:pPr>
+      <w:bookmarkStart w:id="20" w:name="_Toc171882176"/>
       <w:r>
         <w:rPr>
           <w:rFonts w:ascii="Times New Roman" w:hAnsi="Times New Roman" w:cs="Times New Roman"/>
@@ -4174,6 +4348,7 @@
         <w:lastRenderedPageBreak/>
         <w:t>Feature Importance</w:t>
       </w:r>
+      <w:bookmarkEnd w:id="20"/>
     </w:p>
     <w:p>
       <w:pPr>
@@ -4182,12 +4357,14 @@
           <w:rFonts w:ascii="Times New Roman" w:hAnsi="Times New Roman" w:cs="Times New Roman"/>
         </w:rPr>
       </w:pPr>
+      <w:bookmarkStart w:id="21" w:name="_Toc171882177"/>
       <w:r>
         <w:rPr>
           <w:rFonts w:ascii="Times New Roman" w:hAnsi="Times New Roman" w:cs="Times New Roman"/>
         </w:rPr>
         <w:t>Random Forest</w:t>
       </w:r>
+      <w:bookmarkEnd w:id="21"/>
     </w:p>
     <w:p>
       <w:pPr>
@@ -4246,7 +4423,7 @@
           <w:bCs/>
         </w:rPr>
       </w:pPr>
-      <w:bookmarkStart w:id="20" w:name="_Toc171364300"/>
+      <w:bookmarkStart w:id="22" w:name="_Toc171882178"/>
       <w:r>
         <w:rPr>
           <w:rFonts w:ascii="Times New Roman" w:hAnsi="Times New Roman" w:cs="Times New Roman"/>
@@ -4255,6 +4432,7 @@
         </w:rPr>
         <w:t>Findings</w:t>
       </w:r>
+      <w:bookmarkEnd w:id="22"/>
     </w:p>
     <w:p>
       <w:pPr>
@@ -4548,6 +4726,7 @@
           <w:bCs/>
         </w:rPr>
       </w:pPr>
+      <w:bookmarkStart w:id="23" w:name="_Toc171882179"/>
       <w:r>
         <w:rPr>
           <w:b/>
@@ -4556,7 +4735,7 @@
         <w:lastRenderedPageBreak/>
         <w:t>Appendix</w:t>
       </w:r>
-      <w:bookmarkEnd w:id="20"/>
+      <w:bookmarkEnd w:id="23"/>
     </w:p>
     <w:p/>
     <w:p>
@@ -4567,6 +4746,7 @@
           <w:bCs/>
         </w:rPr>
       </w:pPr>
+      <w:bookmarkStart w:id="24" w:name="_Toc171882180"/>
       <w:r>
         <w:rPr>
           <w:b/>
@@ -4574,6 +4754,7 @@
         </w:rPr>
         <w:t>GitHub Link</w:t>
       </w:r>
+      <w:bookmarkEnd w:id="24"/>
     </w:p>
     <w:p>
       <w:hyperlink r:id="rId30" w:history="1">
@@ -4584,7 +4765,6 @@
           <w:t>https://github.com/TyHysNJIT/CS634-FinalProj</w:t>
         </w:r>
       </w:hyperlink>
-      <w:bookmarkStart w:id="21" w:name="_Toc171364301"/>
     </w:p>
     <w:p/>
     <w:p>
@@ -4595,6 +4775,7 @@
           <w:bCs/>
         </w:rPr>
       </w:pPr>
+      <w:bookmarkStart w:id="25" w:name="_Toc171882181"/>
       <w:r>
         <w:rPr>
           <w:b/>
@@ -4602,7 +4783,7 @@
         </w:rPr>
         <w:t>Screenshots</w:t>
       </w:r>
-      <w:bookmarkEnd w:id="21"/>
+      <w:bookmarkEnd w:id="25"/>
     </w:p>
     <w:p>
       <w:pPr>
@@ -6111,6 +6292,19 @@
       <w:spacing w:after="0" w:line="240" w:lineRule="auto"/>
     </w:pPr>
   </w:style>
+  <w:style w:type="paragraph" w:styleId="TOC3">
+    <w:name w:val="toc 3"/>
+    <w:basedOn w:val="Normal"/>
+    <w:next w:val="Normal"/>
+    <w:autoRedefine/>
+    <w:uiPriority w:val="39"/>
+    <w:unhideWhenUsed/>
+    <w:rsid w:val="00CA2102"/>
+    <w:pPr>
+      <w:spacing w:after="100"/>
+      <w:ind w:left="440"/>
+    </w:pPr>
+  </w:style>
 </w:styles>
 </file>
 

</xml_diff>

<commit_message>
Adding a requirements file as failsafe, added setuptools to library for brand new Python VENV as well
</commit_message>
<xml_diff>
--- a/Tyler_Hayes_CS634_Report.docx
+++ b/Tyler_Hayes_CS634_Report.docx
@@ -2247,6 +2247,14 @@
           <w:szCs w:val="24"/>
         </w:rPr>
         <w:t>As a result, installation should be as simple as clicking “Run All” in your respective notebook environment. Any dependencies which are needed should be installed by the above snippet.</w:t>
+      </w:r>
+      <w:r>
+        <w:rPr>
+          <w:rFonts w:ascii="Times New Roman" w:hAnsi="Times New Roman" w:cs="Times New Roman"/>
+          <w:sz w:val="24"/>
+          <w:szCs w:val="24"/>
+        </w:rPr>
+        <w:t xml:space="preserve"> I’ve included a requirements.txt file as a failsafe should that not work, though.</w:t>
       </w:r>
     </w:p>
     <w:p>
@@ -2897,7 +2905,7 @@
         </w:rPr>
         <w:lastRenderedPageBreak/>
         <w:drawing>
-          <wp:inline distT="0" distB="0" distL="0" distR="0" wp14:anchorId="0DA26DF4" wp14:editId="308A544D">
+          <wp:inline distT="0" distB="0" distL="0" distR="0" wp14:anchorId="0DA26DF4" wp14:editId="3661A28E">
             <wp:extent cx="4210050" cy="2125266"/>
             <wp:effectExtent l="0" t="0" r="0" b="8890"/>
             <wp:docPr id="17" name="Picture 17"/>
@@ -2979,7 +2987,7 @@
           <w:noProof/>
         </w:rPr>
         <w:drawing>
-          <wp:inline distT="0" distB="0" distL="0" distR="0" wp14:anchorId="7EF47CF3" wp14:editId="4D64D69E">
+          <wp:inline distT="0" distB="0" distL="0" distR="0" wp14:anchorId="7EF47CF3" wp14:editId="3D09A73D">
             <wp:extent cx="4410075" cy="2141431"/>
             <wp:effectExtent l="0" t="0" r="0" b="0"/>
             <wp:docPr id="18" name="Picture 18"/>

</xml_diff>